<commit_message>
add report and notes
</commit_message>
<xml_diff>
--- a/document/单时钟周期CPU的设计实验s.docx
+++ b/document/单时钟周期CPU的设计实验s.docx
@@ -2487,7 +2487,6 @@
                             <w:sz w:val="20"/>
                           </w:rPr>
                         </w:pPr>
-                        <w:proofErr w:type="gramStart"/>
                         <w:r>
                           <w:rPr>
                             <w:rFonts w:hint="eastAsia"/>
@@ -2501,7 +2500,6 @@
                           </w:rPr>
                           <w:t>dd</w:t>
                         </w:r>
-                        <w:proofErr w:type="gramEnd"/>
                         <w:r>
                           <w:rPr>
                             <w:rFonts w:hint="eastAsia"/>
@@ -2636,7 +2634,6 @@
                             <w:sz w:val="20"/>
                           </w:rPr>
                         </w:pPr>
-                        <w:proofErr w:type="gramStart"/>
                         <w:r>
                           <w:rPr>
                             <w:rFonts w:hint="eastAsia"/>
@@ -2644,7 +2641,6 @@
                           </w:rPr>
                           <w:t>j</w:t>
                         </w:r>
-                        <w:proofErr w:type="gramEnd"/>
                       </w:p>
                     </w:txbxContent>
                   </v:textbox>
@@ -3244,6 +3240,7 @@
         </w:numPr>
         <w:jc w:val="left"/>
       </w:pPr>
+      <w:bookmarkStart w:id="0" w:name="_GoBack"/>
       <w:r>
         <w:rPr>
           <w:rFonts w:hint="eastAsia"/>
@@ -3274,6 +3271,7 @@
         <w:t>改</w:t>
       </w:r>
     </w:p>
+    <w:bookmarkEnd w:id="0"/>
     <w:p>
       <w:pPr>
         <w:rPr>
@@ -3421,8 +3419,6 @@
         </w:rPr>
         <w:t>参考程序：</w:t>
       </w:r>
-      <w:bookmarkStart w:id="0" w:name="_GoBack"/>
-      <w:bookmarkEnd w:id="0"/>
     </w:p>
     <w:p>
       <w:pPr>
@@ -19942,6 +19938,7 @@
                 <w:kern w:val="0"/>
                 <w:szCs w:val="21"/>
               </w:rPr>
+              <w:lastRenderedPageBreak/>
               <w:t xml:space="preserve">.aluSrc(aluSrc), </w:t>
             </w:r>
           </w:p>
@@ -21477,6 +21474,7 @@
                 <w:kern w:val="0"/>
                 <w:szCs w:val="21"/>
               </w:rPr>
+              <w:lastRenderedPageBreak/>
               <w:t xml:space="preserve">2) </w:t>
             </w:r>
             <w:r>
@@ -22258,7 +22256,7 @@
 
 <file path=word/numbering.xml><?xml version="1.0" encoding="utf-8"?>
 <w:numbering xmlns:wpc="http://schemas.microsoft.com/office/word/2010/wordprocessingCanvas" xmlns:mc="http://schemas.openxmlformats.org/markup-compatibility/2006" xmlns:o="urn:schemas-microsoft-com:office:office" xmlns:r="http://schemas.openxmlformats.org/officeDocument/2006/relationships" xmlns:m="http://schemas.openxmlformats.org/officeDocument/2006/math" xmlns:v="urn:schemas-microsoft-com:vml" xmlns:wp14="http://schemas.microsoft.com/office/word/2010/wordprocessingDrawing" xmlns:wp="http://schemas.openxmlformats.org/drawingml/2006/wordprocessingDrawing" xmlns:w10="urn:schemas-microsoft-com:office:word" xmlns:w="http://schemas.openxmlformats.org/wordprocessingml/2006/main" xmlns:w14="http://schemas.microsoft.com/office/word/2010/wordml" xmlns:w15="http://schemas.microsoft.com/office/word/2012/wordml" xmlns:wpg="http://schemas.microsoft.com/office/word/2010/wordprocessingGroup" xmlns:wpi="http://schemas.microsoft.com/office/word/2010/wordprocessingInk" xmlns:wne="http://schemas.microsoft.com/office/word/2006/wordml" xmlns:wps="http://schemas.microsoft.com/office/word/2010/wordprocessingShape" mc:Ignorable="w14 w15 wp14">
-  <w:abstractNum w:abstractNumId="0" w15:restartNumberingAfterBreak="0">
+  <w:abstractNum w:abstractNumId="0">
     <w:nsid w:val="1F73409B"/>
     <w:multiLevelType w:val="hybridMultilevel"/>
     <w:tmpl w:val="B1B60E5A"/>
@@ -22344,7 +22342,7 @@
       </w:pPr>
     </w:lvl>
   </w:abstractNum>
-  <w:abstractNum w:abstractNumId="1" w15:restartNumberingAfterBreak="0">
+  <w:abstractNum w:abstractNumId="1">
     <w:nsid w:val="52D27ACF"/>
     <w:multiLevelType w:val="hybridMultilevel"/>
     <w:tmpl w:val="5DD2B898"/>
@@ -22484,7 +22482,7 @@
       </w:rPr>
     </w:lvl>
   </w:abstractNum>
-  <w:abstractNum w:abstractNumId="2" w15:restartNumberingAfterBreak="0">
+  <w:abstractNum w:abstractNumId="2">
     <w:nsid w:val="724336B4"/>
     <w:multiLevelType w:val="hybridMultilevel"/>
     <w:tmpl w:val="90A0D428"/>
@@ -22573,7 +22571,7 @@
       </w:pPr>
     </w:lvl>
   </w:abstractNum>
-  <w:abstractNum w:abstractNumId="3" w15:restartNumberingAfterBreak="0">
+  <w:abstractNum w:abstractNumId="3">
     <w:nsid w:val="79EF1839"/>
     <w:multiLevelType w:val="hybridMultilevel"/>
     <w:tmpl w:val="E47E6394"/>

</xml_diff>